<commit_message>
first crack at 3-4
</commit_message>
<xml_diff>
--- a/Scripts/P6-3-4-BLECapsense.docx
+++ b/Scripts/P6-3-4-BLECapsense.docx
@@ -1,6 +1,6 @@
 
 <file path=word/document.xml><?xml version="1.0" encoding="utf-8"?>
-<w:document xmlns:wpc="http://schemas.microsoft.com/office/word/2010/wordprocessingCanvas" xmlns:cx="http://schemas.microsoft.com/office/drawing/2014/chartex" xmlns:cx1="http://schemas.microsoft.com/office/drawing/2015/9/8/chartex" xmlns:cx2="http://schemas.microsoft.com/office/drawing/2015/10/21/chartex" xmlns:cx3="http://schemas.microsoft.com/office/drawing/2016/5/9/chartex" xmlns:cx4="http://schemas.microsoft.com/office/drawing/2016/5/10/chartex" xmlns:cx5="http://schemas.microsoft.com/office/drawing/2016/5/11/chartex" xmlns:cx6="http://schemas.microsoft.com/office/drawing/2016/5/12/chartex" xmlns:cx7="http://schemas.microsoft.com/office/drawing/2016/5/13/chartex" xmlns:cx8="http://schemas.microsoft.com/office/drawing/2016/5/14/chartex" xmlns:mc="http://schemas.openxmlformats.org/markup-compatibility/2006" xmlns:aink="http://schemas.microsoft.com/office/drawing/2016/ink" xmlns:am3d="http://schemas.microsoft.com/office/drawing/2017/model3d" xmlns:o="urn:schemas-microsoft-com:office:office" xmlns:r="http://schemas.openxmlformats.org/officeDocument/2006/relationships" xmlns:m="http://schemas.openxmlformats.org/officeDocument/2006/math" xmlns:v="urn:schemas-microsoft-com:vml" xmlns:wp14="http://schemas.microsoft.com/office/word/2010/wordprocessingDrawing" xmlns:wp="http://schemas.openxmlformats.org/drawingml/2006/wordprocessingDrawing" xmlns:w10="urn:schemas-microsoft-com:office:word" xmlns:w="http://schemas.openxmlformats.org/wordprocessingml/2006/main" xmlns:w14="http://schemas.microsoft.com/office/word/2010/wordml" xmlns:w15="http://schemas.microsoft.com/office/word/2012/wordml" xmlns:w16cid="http://schemas.microsoft.com/office/word/2016/wordml/cid" xmlns:w16se="http://schemas.microsoft.com/office/word/2015/wordml/symex" xmlns:wpg="http://schemas.microsoft.com/office/word/2010/wordprocessingGroup" xmlns:wpi="http://schemas.microsoft.com/office/word/2010/wordprocessingInk" xmlns:wne="http://schemas.microsoft.com/office/word/2006/wordml" xmlns:wps="http://schemas.microsoft.com/office/word/2010/wordprocessingShape" mc:Ignorable="w14 w15 w16se w16cid wp14">
+<w:document xmlns:wpc="http://schemas.microsoft.com/office/word/2010/wordprocessingCanvas" xmlns:mo="http://schemas.microsoft.com/office/mac/office/2008/main" xmlns:mc="http://schemas.openxmlformats.org/markup-compatibility/2006" xmlns:mv="urn:schemas-microsoft-com:mac:vml" xmlns:o="urn:schemas-microsoft-com:office:office" xmlns:r="http://schemas.openxmlformats.org/officeDocument/2006/relationships" xmlns:m="http://schemas.openxmlformats.org/officeDocument/2006/math" xmlns:v="urn:schemas-microsoft-com:vml" xmlns:wp14="http://schemas.microsoft.com/office/word/2010/wordprocessingDrawing" xmlns:wp="http://schemas.openxmlformats.org/drawingml/2006/wordprocessingDrawing" xmlns:w10="urn:schemas-microsoft-com:office:word" xmlns:w="http://schemas.openxmlformats.org/wordprocessingml/2006/main" xmlns:w14="http://schemas.microsoft.com/office/word/2010/wordml" xmlns:w15="http://schemas.microsoft.com/office/word/2012/wordml" xmlns:wpg="http://schemas.microsoft.com/office/word/2010/wordprocessingGroup" xmlns:wpi="http://schemas.microsoft.com/office/word/2010/wordprocessingInk" xmlns:wne="http://schemas.microsoft.com/office/word/2006/wordml" xmlns:wps="http://schemas.microsoft.com/office/word/2010/wordprocessingShape" mc:Ignorable="w14 w15 wp14">
   <w:body>
     <w:p>
       <w:pPr>
@@ -160,59 +160,7 @@
         <w:rPr>
           <w:rFonts w:ascii="Arial" w:hAnsi="Arial" w:cs="Arial"/>
         </w:rPr>
-        <w:t xml:space="preserve"> robotic arm. </w:t>
-      </w:r>
-      <w:r>
-        <w:rPr>
-          <w:rFonts w:ascii="Arial" w:hAnsi="Arial" w:cs="Arial"/>
-        </w:rPr>
-        <w:t xml:space="preserve">So, we’ll start a new project, </w:t>
-      </w:r>
-      <w:r>
-        <w:rPr>
-          <w:rFonts w:ascii="Arial" w:hAnsi="Arial" w:cs="Arial"/>
-        </w:rPr>
-        <w:t xml:space="preserve">and </w:t>
-      </w:r>
-      <w:r>
-        <w:rPr>
-          <w:rFonts w:ascii="Arial" w:hAnsi="Arial" w:cs="Arial"/>
-        </w:rPr>
-        <w:t xml:space="preserve">add a </w:t>
-      </w:r>
-      <w:proofErr w:type="spellStart"/>
-      <w:r>
-        <w:rPr>
-          <w:rFonts w:ascii="Arial" w:hAnsi="Arial" w:cs="Arial"/>
-        </w:rPr>
-        <w:t>CapSense</w:t>
-      </w:r>
-      <w:proofErr w:type="spellEnd"/>
-      <w:r>
-        <w:rPr>
-          <w:rFonts w:ascii="Arial" w:hAnsi="Arial" w:cs="Arial"/>
-        </w:rPr>
-        <w:t xml:space="preserve"> capacitive-sensing interface </w:t>
-      </w:r>
-      <w:r>
-        <w:rPr>
-          <w:rFonts w:ascii="Arial" w:hAnsi="Arial" w:cs="Arial"/>
-        </w:rPr>
-        <w:t xml:space="preserve">to control the robotic arm that is connected to the </w:t>
-      </w:r>
-      <w:proofErr w:type="spellStart"/>
-      <w:r>
-        <w:rPr>
-          <w:rFonts w:ascii="Arial" w:hAnsi="Arial" w:cs="Arial"/>
-        </w:rPr>
-        <w:t>PSoC</w:t>
-      </w:r>
-      <w:proofErr w:type="spellEnd"/>
-      <w:r>
-        <w:rPr>
-          <w:rFonts w:ascii="Arial" w:hAnsi="Arial" w:cs="Arial"/>
-        </w:rPr>
-        <w:t xml:space="preserve"> 6 kit configured as a peripheral device, via BLE.</w:t>
+        <w:t xml:space="preserve"> robotic arm.</w:t>
       </w:r>
     </w:p>
     <w:p>
@@ -226,41 +174,21 @@
         <w:rPr>
           <w:rFonts w:ascii="Arial" w:hAnsi="Arial" w:cs="Arial"/>
         </w:rPr>
-        <w:t>To get started, let’s cr</w:t>
-      </w:r>
-      <w:r>
-        <w:rPr>
-          <w:rFonts w:ascii="Arial" w:hAnsi="Arial" w:cs="Arial"/>
-        </w:rPr>
-        <w:t xml:space="preserve">eate a new </w:t>
+        <w:t xml:space="preserve">Add the </w:t>
       </w:r>
       <w:proofErr w:type="spellStart"/>
       <w:r>
         <w:rPr>
           <w:rFonts w:ascii="Arial" w:hAnsi="Arial" w:cs="Arial"/>
         </w:rPr>
-        <w:t>PSoC</w:t>
+        <w:t>capsense</w:t>
       </w:r>
       <w:proofErr w:type="spellEnd"/>
       <w:r>
         <w:rPr>
           <w:rFonts w:ascii="Arial" w:hAnsi="Arial" w:cs="Arial"/>
         </w:rPr>
-        <w:t xml:space="preserve"> Creator project, we’ll call it BLE </w:t>
-      </w:r>
-      <w:proofErr w:type="spellStart"/>
-      <w:r>
-        <w:rPr>
-          <w:rFonts w:ascii="Arial" w:hAnsi="Arial" w:cs="Arial"/>
-        </w:rPr>
-        <w:t>CapSense</w:t>
-      </w:r>
-      <w:proofErr w:type="spellEnd"/>
-      <w:r>
-        <w:rPr>
-          <w:rFonts w:ascii="Arial" w:hAnsi="Arial" w:cs="Arial"/>
-        </w:rPr>
-        <w:t xml:space="preserve"> Remote Control</w:t>
+        <w:t xml:space="preserve"> component</w:t>
       </w:r>
     </w:p>
     <w:p>
@@ -268,47 +196,35 @@
         <w:pStyle w:val="NormalWeb"/>
         <w:rPr>
           <w:rFonts w:ascii="Arial" w:hAnsi="Arial" w:cs="Arial"/>
-          <w:highlight w:val="yellow"/>
-        </w:rPr>
-      </w:pPr>
-      <w:r>
-        <w:rPr>
-          <w:rFonts w:ascii="Arial" w:hAnsi="Arial" w:cs="Arial"/>
-          <w:highlight w:val="yellow"/>
-        </w:rPr>
-        <w:t xml:space="preserve">[Create a new project, add and configure the </w:t>
+        </w:rPr>
+      </w:pPr>
+      <w:r>
+        <w:rPr>
+          <w:rFonts w:ascii="Arial" w:hAnsi="Arial" w:cs="Arial"/>
+        </w:rPr>
+        <w:t xml:space="preserve">Change the name to </w:t>
       </w:r>
       <w:proofErr w:type="spellStart"/>
       <w:r>
         <w:rPr>
           <w:rFonts w:ascii="Arial" w:hAnsi="Arial" w:cs="Arial"/>
-          <w:highlight w:val="yellow"/>
-        </w:rPr>
-        <w:t>CapSense</w:t>
+        </w:rPr>
+        <w:t>capsense</w:t>
       </w:r>
       <w:proofErr w:type="spellEnd"/>
-      <w:r>
-        <w:rPr>
-          <w:rFonts w:ascii="Arial" w:hAnsi="Arial" w:cs="Arial"/>
-          <w:highlight w:val="yellow"/>
-        </w:rPr>
-        <w:t xml:space="preserve"> Component, show the PDL APIs]</w:t>
-      </w:r>
     </w:p>
     <w:p>
       <w:pPr>
         <w:pStyle w:val="NormalWeb"/>
         <w:rPr>
           <w:rFonts w:ascii="Arial" w:hAnsi="Arial" w:cs="Arial"/>
-          <w:highlight w:val="yellow"/>
-        </w:rPr>
-      </w:pPr>
-      <w:r>
-        <w:rPr>
-          <w:rFonts w:ascii="Arial" w:hAnsi="Arial" w:cs="Arial"/>
-          <w:highlight w:val="yellow"/>
-        </w:rPr>
-        <w:t>[Add and configure the BLE Component, show the PDL APIs]</w:t>
+        </w:rPr>
+      </w:pPr>
+      <w:r>
+        <w:rPr>
+          <w:rFonts w:ascii="Arial" w:hAnsi="Arial" w:cs="Arial"/>
+        </w:rPr>
+        <w:t>Add linear slider and two buttons</w:t>
       </w:r>
     </w:p>
     <w:p>
@@ -316,31 +232,13 @@
         <w:pStyle w:val="NormalWeb"/>
         <w:rPr>
           <w:rFonts w:ascii="Arial" w:hAnsi="Arial" w:cs="Arial"/>
-          <w:highlight w:val="yellow"/>
-        </w:rPr>
-      </w:pPr>
-      <w:r>
-        <w:rPr>
-          <w:rFonts w:ascii="Arial" w:hAnsi="Arial" w:cs="Arial"/>
-          <w:highlight w:val="yellow"/>
-        </w:rPr>
-        <w:t xml:space="preserve">[Explain that for this project, we’ll again dedicate the CM0+ for the BLE functionality and leave the CM4 to do the </w:t>
-      </w:r>
-      <w:proofErr w:type="spellStart"/>
-      <w:r>
-        <w:rPr>
-          <w:rFonts w:ascii="Arial" w:hAnsi="Arial" w:cs="Arial"/>
-          <w:highlight w:val="yellow"/>
-        </w:rPr>
-        <w:t>CapSense</w:t>
-      </w:r>
-      <w:proofErr w:type="spellEnd"/>
-      <w:r>
-        <w:rPr>
-          <w:rFonts w:ascii="Arial" w:hAnsi="Arial" w:cs="Arial"/>
-          <w:highlight w:val="yellow"/>
-        </w:rPr>
-        <w:t xml:space="preserve"> functions and what’s to come]</w:t>
+        </w:rPr>
+      </w:pPr>
+      <w:r>
+        <w:rPr>
+          <w:rFonts w:ascii="Arial" w:hAnsi="Arial" w:cs="Arial"/>
+        </w:rPr>
+        <w:t>Make the buttons mutual cap</w:t>
       </w:r>
     </w:p>
     <w:p>
@@ -348,15 +246,13 @@
         <w:pStyle w:val="NormalWeb"/>
         <w:rPr>
           <w:rFonts w:ascii="Arial" w:hAnsi="Arial" w:cs="Arial"/>
-          <w:highlight w:val="yellow"/>
-        </w:rPr>
-      </w:pPr>
-      <w:r>
-        <w:rPr>
-          <w:rFonts w:ascii="Arial" w:hAnsi="Arial" w:cs="Arial"/>
-          <w:highlight w:val="yellow"/>
-        </w:rPr>
-        <w:t>[Add and describe the firmware across the two cores]</w:t>
+        </w:rPr>
+      </w:pPr>
+      <w:r>
+        <w:rPr>
+          <w:rFonts w:ascii="Arial" w:hAnsi="Arial" w:cs="Arial"/>
+        </w:rPr>
+        <w:t>Go to the advanced tab -&gt; widget details… change the Button1_tx to be button0_tx</w:t>
       </w:r>
     </w:p>
     <w:p>
@@ -369,30 +265,42 @@
       <w:r>
         <w:rPr>
           <w:rFonts w:ascii="Arial" w:hAnsi="Arial" w:cs="Arial"/>
-          <w:highlight w:val="yellow"/>
-        </w:rPr>
-        <w:t xml:space="preserve"> </w:t>
-      </w:r>
-      <w:r>
-        <w:rPr>
-          <w:rFonts w:ascii="Arial" w:hAnsi="Arial" w:cs="Arial"/>
-          <w:highlight w:val="yellow"/>
-        </w:rPr>
-        <w:t>[</w:t>
-      </w:r>
-      <w:r>
-        <w:rPr>
-          <w:rFonts w:ascii="Arial" w:hAnsi="Arial" w:cs="Arial"/>
-          <w:highlight w:val="yellow"/>
-        </w:rPr>
-        <w:t>Build and run</w:t>
-      </w:r>
-      <w:r>
-        <w:rPr>
-          <w:rFonts w:ascii="Arial" w:hAnsi="Arial" w:cs="Arial"/>
-          <w:highlight w:val="yellow"/>
-        </w:rPr>
-        <w:t>]</w:t>
+        </w:rPr>
+        <w:t>Assign the pins</w:t>
+      </w:r>
+      <w:r>
+        <w:rPr>
+          <w:rFonts w:ascii="Arial" w:hAnsi="Arial" w:cs="Arial"/>
+        </w:rPr>
+        <w:t xml:space="preserve"> the linear slider to pin P8[3] -&gt; P8[7], The Button0 RX to P8[1] and Button 1 to P8[2] … then the Button </w:t>
+      </w:r>
+      <w:proofErr w:type="spellStart"/>
+      <w:r>
+        <w:rPr>
+          <w:rFonts w:ascii="Arial" w:hAnsi="Arial" w:cs="Arial"/>
+        </w:rPr>
+        <w:t>Tx</w:t>
+      </w:r>
+      <w:proofErr w:type="spellEnd"/>
+      <w:r>
+        <w:rPr>
+          <w:rFonts w:ascii="Arial" w:hAnsi="Arial" w:cs="Arial"/>
+        </w:rPr>
+        <w:t xml:space="preserve"> to P1[0] … then you assign the capacitors to their default location… see they are </w:t>
+      </w:r>
+      <w:proofErr w:type="spellStart"/>
+      <w:r>
+        <w:rPr>
+          <w:rFonts w:ascii="Arial" w:hAnsi="Arial" w:cs="Arial"/>
+        </w:rPr>
+        <w:t>labled</w:t>
+      </w:r>
+      <w:proofErr w:type="spellEnd"/>
+      <w:r>
+        <w:rPr>
+          <w:rFonts w:ascii="Arial" w:hAnsi="Arial" w:cs="Arial"/>
+        </w:rPr>
+        <w:t xml:space="preserve"> in green when you do the pulldown menu</w:t>
       </w:r>
     </w:p>
     <w:p>
@@ -405,56 +313,101 @@
       <w:r>
         <w:rPr>
           <w:rFonts w:ascii="Arial" w:hAnsi="Arial" w:cs="Arial"/>
-          <w:highlight w:val="yellow"/>
-        </w:rPr>
-        <w:t>[</w:t>
-      </w:r>
-      <w:r>
-        <w:rPr>
-          <w:rFonts w:ascii="Arial" w:hAnsi="Arial" w:cs="Arial"/>
-          <w:highlight w:val="yellow"/>
-        </w:rPr>
-        <w:t xml:space="preserve">Demo and show how to connect the two </w:t>
+        </w:rPr>
+        <w:t xml:space="preserve">Now… because I am into code reuse Ill copy the </w:t>
       </w:r>
       <w:proofErr w:type="spellStart"/>
       <w:r>
         <w:rPr>
           <w:rFonts w:ascii="Arial" w:hAnsi="Arial" w:cs="Arial"/>
-          <w:highlight w:val="yellow"/>
-        </w:rPr>
-        <w:t>PSoC</w:t>
+        </w:rPr>
+        <w:t>capsenseTask.h</w:t>
       </w:r>
       <w:proofErr w:type="spellEnd"/>
       <w:r>
         <w:rPr>
           <w:rFonts w:ascii="Arial" w:hAnsi="Arial" w:cs="Arial"/>
-          <w:highlight w:val="yellow"/>
-        </w:rPr>
-        <w:t xml:space="preserve"> 6 BLE kits and control the robotic arm with the </w:t>
+        </w:rPr>
+        <w:t xml:space="preserve"> and .c from the </w:t>
       </w:r>
       <w:proofErr w:type="spellStart"/>
       <w:r>
         <w:rPr>
           <w:rFonts w:ascii="Arial" w:hAnsi="Arial" w:cs="Arial"/>
-          <w:highlight w:val="yellow"/>
-        </w:rPr>
-        <w:t>CapSense</w:t>
+        </w:rPr>
+        <w:t>MainController</w:t>
       </w:r>
       <w:proofErr w:type="spellEnd"/>
       <w:r>
         <w:rPr>
           <w:rFonts w:ascii="Arial" w:hAnsi="Arial" w:cs="Arial"/>
-          <w:highlight w:val="yellow"/>
-        </w:rPr>
-        <w:t xml:space="preserve"> interface</w:t>
-      </w:r>
-      <w:r>
-        <w:rPr>
-          <w:rFonts w:ascii="Arial" w:hAnsi="Arial" w:cs="Arial"/>
-          <w:highlight w:val="yellow"/>
-        </w:rPr>
-        <w:t>]</w:t>
-      </w:r>
+        </w:rPr>
+        <w:t xml:space="preserve"> project</w:t>
+      </w:r>
+      <w:r>
+        <w:rPr>
+          <w:rFonts w:ascii="Arial" w:hAnsi="Arial" w:cs="Arial"/>
+        </w:rPr>
+        <w:t xml:space="preserve">… </w:t>
+      </w:r>
+      <w:proofErr w:type="spellStart"/>
+      <w:r>
+        <w:rPr>
+          <w:rFonts w:ascii="Arial" w:hAnsi="Arial" w:cs="Arial"/>
+        </w:rPr>
+        <w:t>lets</w:t>
+      </w:r>
+      <w:proofErr w:type="spellEnd"/>
+      <w:r>
+        <w:rPr>
+          <w:rFonts w:ascii="Arial" w:hAnsi="Arial" w:cs="Arial"/>
+        </w:rPr>
+        <w:t xml:space="preserve"> see I need to set the includes to be </w:t>
+      </w:r>
+      <w:proofErr w:type="spellStart"/>
+      <w:r>
+        <w:rPr>
+          <w:rFonts w:ascii="Arial" w:hAnsi="Arial" w:cs="Arial"/>
+        </w:rPr>
+        <w:t>project.h</w:t>
+      </w:r>
+      <w:proofErr w:type="spellEnd"/>
+      <w:r>
+        <w:rPr>
+          <w:rFonts w:ascii="Arial" w:hAnsi="Arial" w:cs="Arial"/>
+        </w:rPr>
+        <w:t xml:space="preserve"> </w:t>
+      </w:r>
+      <w:proofErr w:type="spellStart"/>
+      <w:r>
+        <w:rPr>
+          <w:rFonts w:ascii="Arial" w:hAnsi="Arial" w:cs="Arial"/>
+        </w:rPr>
+        <w:t>freertos.h</w:t>
+      </w:r>
+      <w:proofErr w:type="spellEnd"/>
+      <w:r>
+        <w:rPr>
+          <w:rFonts w:ascii="Arial" w:hAnsi="Arial" w:cs="Arial"/>
+        </w:rPr>
+        <w:t xml:space="preserve"> </w:t>
+      </w:r>
+      <w:proofErr w:type="spellStart"/>
+      <w:r>
+        <w:rPr>
+          <w:rFonts w:ascii="Arial" w:hAnsi="Arial" w:cs="Arial"/>
+        </w:rPr>
+        <w:t>task.h</w:t>
+      </w:r>
+      <w:proofErr w:type="spellEnd"/>
+      <w:r>
+        <w:rPr>
+          <w:rFonts w:ascii="Arial" w:hAnsi="Arial" w:cs="Arial"/>
+        </w:rPr>
+        <w:t xml:space="preserve"> and </w:t>
+      </w:r>
+      <w:bookmarkStart w:id="0" w:name="_GoBack"/>
+      <w:bookmarkEnd w:id="0"/>
     </w:p>
     <w:p>
       <w:pPr>
@@ -463,6 +416,14 @@
           <w:rFonts w:ascii="Arial" w:hAnsi="Arial" w:cs="Arial"/>
         </w:rPr>
       </w:pPr>
+    </w:p>
+    <w:p>
+      <w:pPr>
+        <w:pStyle w:val="NormalWeb"/>
+        <w:rPr>
+          <w:rFonts w:ascii="Arial" w:hAnsi="Arial" w:cs="Arial"/>
+        </w:rPr>
+      </w:pPr>
       <w:r>
         <w:rPr>
           <w:rFonts w:ascii="Arial" w:hAnsi="Arial" w:cs="Arial"/>
@@ -535,10 +496,20 @@
         <w:rPr>
           <w:rFonts w:ascii="Arial" w:hAnsi="Arial" w:cs="Arial"/>
         </w:rPr>
-        <w:t>lets add in some sensors. For the next few videos, we’ll be implementing the motion sensor and temperature sensor on the E-ink Display shield board to the BLE remote controller!</w:t>
-      </w:r>
-      <w:bookmarkStart w:id="0" w:name="_GoBack"/>
-      <w:bookmarkEnd w:id="0"/>
+        <w:t xml:space="preserve">lets add in some sensors. For the next few videos, we’ll be implementing the motion sensor and the E-ink Display </w:t>
+      </w:r>
+      <w:r>
+        <w:rPr>
+          <w:rFonts w:ascii="Arial" w:hAnsi="Arial" w:cs="Arial"/>
+        </w:rPr>
+        <w:t>t</w:t>
+      </w:r>
+      <w:r>
+        <w:rPr>
+          <w:rFonts w:ascii="Arial" w:hAnsi="Arial" w:cs="Arial"/>
+        </w:rPr>
+        <w:t>o the BLE remote controller!</w:t>
+      </w:r>
     </w:p>
     <w:p>
       <w:pPr>
@@ -590,8 +561,8 @@
 </file>
 
 <file path=word/numbering.xml><?xml version="1.0" encoding="utf-8"?>
-<w:numbering xmlns:wpc="http://schemas.microsoft.com/office/word/2010/wordprocessingCanvas" xmlns:cx="http://schemas.microsoft.com/office/drawing/2014/chartex" xmlns:cx1="http://schemas.microsoft.com/office/drawing/2015/9/8/chartex" xmlns:cx2="http://schemas.microsoft.com/office/drawing/2015/10/21/chartex" xmlns:cx3="http://schemas.microsoft.com/office/drawing/2016/5/9/chartex" xmlns:cx4="http://schemas.microsoft.com/office/drawing/2016/5/10/chartex" xmlns:cx5="http://schemas.microsoft.com/office/drawing/2016/5/11/chartex" xmlns:cx6="http://schemas.microsoft.com/office/drawing/2016/5/12/chartex" xmlns:cx7="http://schemas.microsoft.com/office/drawing/2016/5/13/chartex" xmlns:cx8="http://schemas.microsoft.com/office/drawing/2016/5/14/chartex" xmlns:mc="http://schemas.openxmlformats.org/markup-compatibility/2006" xmlns:aink="http://schemas.microsoft.com/office/drawing/2016/ink" xmlns:am3d="http://schemas.microsoft.com/office/drawing/2017/model3d" xmlns:o="urn:schemas-microsoft-com:office:office" xmlns:r="http://schemas.openxmlformats.org/officeDocument/2006/relationships" xmlns:m="http://schemas.openxmlformats.org/officeDocument/2006/math" xmlns:v="urn:schemas-microsoft-com:vml" xmlns:wp14="http://schemas.microsoft.com/office/word/2010/wordprocessingDrawing" xmlns:wp="http://schemas.openxmlformats.org/drawingml/2006/wordprocessingDrawing" xmlns:w10="urn:schemas-microsoft-com:office:word" xmlns:w="http://schemas.openxmlformats.org/wordprocessingml/2006/main" xmlns:w14="http://schemas.microsoft.com/office/word/2010/wordml" xmlns:w15="http://schemas.microsoft.com/office/word/2012/wordml" xmlns:w16cid="http://schemas.microsoft.com/office/word/2016/wordml/cid" xmlns:w16se="http://schemas.microsoft.com/office/word/2015/wordml/symex" xmlns:wpg="http://schemas.microsoft.com/office/word/2010/wordprocessingGroup" xmlns:wpi="http://schemas.microsoft.com/office/word/2010/wordprocessingInk" xmlns:wne="http://schemas.microsoft.com/office/word/2006/wordml" xmlns:wps="http://schemas.microsoft.com/office/word/2010/wordprocessingShape" mc:Ignorable="w14 w15 w16se w16cid wp14">
-  <w:abstractNum w:abstractNumId="0" w15:restartNumberingAfterBreak="0">
+<w:numbering xmlns:wpc="http://schemas.microsoft.com/office/word/2010/wordprocessingCanvas" xmlns:mo="http://schemas.microsoft.com/office/mac/office/2008/main" xmlns:mc="http://schemas.openxmlformats.org/markup-compatibility/2006" xmlns:mv="urn:schemas-microsoft-com:mac:vml" xmlns:o="urn:schemas-microsoft-com:office:office" xmlns:r="http://schemas.openxmlformats.org/officeDocument/2006/relationships" xmlns:m="http://schemas.openxmlformats.org/officeDocument/2006/math" xmlns:v="urn:schemas-microsoft-com:vml" xmlns:wp14="http://schemas.microsoft.com/office/word/2010/wordprocessingDrawing" xmlns:wp="http://schemas.openxmlformats.org/drawingml/2006/wordprocessingDrawing" xmlns:w10="urn:schemas-microsoft-com:office:word" xmlns:w="http://schemas.openxmlformats.org/wordprocessingml/2006/main" xmlns:w14="http://schemas.microsoft.com/office/word/2010/wordml" xmlns:w15="http://schemas.microsoft.com/office/word/2012/wordml" xmlns:wpg="http://schemas.microsoft.com/office/word/2010/wordprocessingGroup" xmlns:wpi="http://schemas.microsoft.com/office/word/2010/wordprocessingInk" xmlns:wne="http://schemas.microsoft.com/office/word/2006/wordml" xmlns:wps="http://schemas.microsoft.com/office/word/2010/wordprocessingShape" mc:Ignorable="w14 w15 wp14">
+  <w:abstractNum w:abstractNumId="0">
     <w:nsid w:val="05EB3F5A"/>
     <w:multiLevelType w:val="hybridMultilevel"/>
     <w:tmpl w:val="F50EC004"/>
@@ -680,7 +651,7 @@
       </w:pPr>
     </w:lvl>
   </w:abstractNum>
-  <w:abstractNum w:abstractNumId="1" w15:restartNumberingAfterBreak="0">
+  <w:abstractNum w:abstractNumId="1">
     <w:nsid w:val="08F13F33"/>
     <w:multiLevelType w:val="hybridMultilevel"/>
     <w:tmpl w:val="7B5C1BA0"/>
@@ -793,7 +764,7 @@
       </w:rPr>
     </w:lvl>
   </w:abstractNum>
-  <w:abstractNum w:abstractNumId="2" w15:restartNumberingAfterBreak="0">
+  <w:abstractNum w:abstractNumId="2">
     <w:nsid w:val="0DD02367"/>
     <w:multiLevelType w:val="hybridMultilevel"/>
     <w:tmpl w:val="1DD49528"/>
@@ -882,7 +853,7 @@
       </w:pPr>
     </w:lvl>
   </w:abstractNum>
-  <w:abstractNum w:abstractNumId="3" w15:restartNumberingAfterBreak="0">
+  <w:abstractNum w:abstractNumId="3">
     <w:nsid w:val="62923EDB"/>
     <w:multiLevelType w:val="hybridMultilevel"/>
     <w:tmpl w:val="270092A6"/>
@@ -1011,7 +982,7 @@
 </file>
 
 <file path=word/styles.xml><?xml version="1.0" encoding="utf-8"?>
-<w:styles xmlns:mc="http://schemas.openxmlformats.org/markup-compatibility/2006" xmlns:r="http://schemas.openxmlformats.org/officeDocument/2006/relationships" xmlns:w="http://schemas.openxmlformats.org/wordprocessingml/2006/main" xmlns:w14="http://schemas.microsoft.com/office/word/2010/wordml" xmlns:w15="http://schemas.microsoft.com/office/word/2012/wordml" xmlns:w16cid="http://schemas.microsoft.com/office/word/2016/wordml/cid" xmlns:w16se="http://schemas.microsoft.com/office/word/2015/wordml/symex" mc:Ignorable="w14 w15 w16se w16cid">
+<w:styles xmlns:mc="http://schemas.openxmlformats.org/markup-compatibility/2006" xmlns:r="http://schemas.openxmlformats.org/officeDocument/2006/relationships" xmlns:w="http://schemas.openxmlformats.org/wordprocessingml/2006/main" xmlns:w14="http://schemas.microsoft.com/office/word/2010/wordml" xmlns:w15="http://schemas.microsoft.com/office/word/2012/wordml" mc:Ignorable="w14 w15">
   <w:docDefaults>
     <w:rPrDefault>
       <w:rPr>
@@ -1023,7 +994,7 @@
     </w:rPrDefault>
     <w:pPrDefault/>
   </w:docDefaults>
-  <w:latentStyles w:defLockedState="0" w:defUIPriority="99" w:defSemiHidden="0" w:defUnhideWhenUsed="0" w:defQFormat="0" w:count="375">
+  <w:latentStyles w:defLockedState="0" w:defUIPriority="99" w:defSemiHidden="0" w:defUnhideWhenUsed="0" w:defQFormat="0" w:count="382">
     <w:lsdException w:name="Normal" w:uiPriority="0" w:qFormat="1"/>
     <w:lsdException w:name="heading 1" w:uiPriority="9" w:qFormat="1"/>
     <w:lsdException w:name="heading 2" w:semiHidden="1" w:uiPriority="9" w:unhideWhenUsed="1" w:qFormat="1"/>

</xml_diff>

<commit_message>
remote control motion sensor
</commit_message>
<xml_diff>
--- a/Scripts/P6-3-4-BLECapsense.docx
+++ b/Scripts/P6-3-4-BLECapsense.docx
@@ -12,12 +12,21 @@
         </w:rPr>
         <w:t xml:space="preserve">BLE </w:t>
       </w:r>
+      <w:proofErr w:type="spellStart"/>
       <w:r>
         <w:rPr>
           <w:rFonts w:ascii="Arial,Bold" w:hAnsi="Arial,Bold" w:hint="eastAsia"/>
           <w:lang w:eastAsia="ja-JP"/>
         </w:rPr>
-        <w:t xml:space="preserve">CapSense </w:t>
+        <w:t>CapSense</w:t>
+      </w:r>
+      <w:proofErr w:type="spellEnd"/>
+      <w:r>
+        <w:rPr>
+          <w:rFonts w:ascii="Arial,Bold" w:hAnsi="Arial,Bold" w:hint="eastAsia"/>
+          <w:lang w:eastAsia="ja-JP"/>
+        </w:rPr>
+        <w:t xml:space="preserve"> </w:t>
       </w:r>
       <w:r>
         <w:rPr>
@@ -45,11 +54,19 @@
         </w:rPr>
         <w:t xml:space="preserve">Welcome back to Cypress Academy, </w:t>
       </w:r>
-      <w:r>
-        <w:rPr>
-          <w:rFonts w:ascii="Arial" w:hAnsi="Arial" w:cs="Arial"/>
-        </w:rPr>
-        <w:t xml:space="preserve">PSoC 6 </w:t>
+      <w:proofErr w:type="spellStart"/>
+      <w:r>
+        <w:rPr>
+          <w:rFonts w:ascii="Arial" w:hAnsi="Arial" w:cs="Arial"/>
+        </w:rPr>
+        <w:t>PSoC</w:t>
+      </w:r>
+      <w:proofErr w:type="spellEnd"/>
+      <w:r>
+        <w:rPr>
+          <w:rFonts w:ascii="Arial" w:hAnsi="Arial" w:cs="Arial"/>
+        </w:rPr>
+        <w:t xml:space="preserve"> 6 </w:t>
       </w:r>
       <w:r>
         <w:rPr>
@@ -97,19 +114,89 @@
         <w:rPr>
           <w:rFonts w:ascii="Arial" w:hAnsi="Arial" w:cs="Arial"/>
         </w:rPr>
-        <w:t xml:space="preserve"> a second PSoC 6 BLE Pioneer Kit to the system to act as a remote control.  </w:t>
-      </w:r>
-      <w:r>
-        <w:rPr>
-          <w:rFonts w:ascii="Arial" w:hAnsi="Arial" w:cs="Arial"/>
-        </w:rPr>
-        <w:t xml:space="preserve">The first version of the remote control wasn’t that exciting as it used UART keyboard commands…. So lets make it a bit more exicting.  </w:t>
-      </w:r>
-      <w:r>
-        <w:rPr>
-          <w:rFonts w:ascii="Arial" w:hAnsi="Arial" w:cs="Arial"/>
-        </w:rPr>
-        <w:t>We are now going to add CapSense capacitive-sensing t</w:t>
+        <w:t xml:space="preserve"> a second </w:t>
+      </w:r>
+      <w:proofErr w:type="spellStart"/>
+      <w:r>
+        <w:rPr>
+          <w:rFonts w:ascii="Arial" w:hAnsi="Arial" w:cs="Arial"/>
+        </w:rPr>
+        <w:t>PSoC</w:t>
+      </w:r>
+      <w:proofErr w:type="spellEnd"/>
+      <w:r>
+        <w:rPr>
+          <w:rFonts w:ascii="Arial" w:hAnsi="Arial" w:cs="Arial"/>
+        </w:rPr>
+        <w:t xml:space="preserve"> 6 BLE Pioneer Kit to the system to act as a remote control.  </w:t>
+      </w:r>
+      <w:r>
+        <w:rPr>
+          <w:rFonts w:ascii="Arial" w:hAnsi="Arial" w:cs="Arial"/>
+        </w:rPr>
+        <w:t xml:space="preserve">The first version of the remote control wasn’t that exciting as it used UART keyboard commands…. </w:t>
+      </w:r>
+      <w:proofErr w:type="gramStart"/>
+      <w:r>
+        <w:rPr>
+          <w:rFonts w:ascii="Arial" w:hAnsi="Arial" w:cs="Arial"/>
+        </w:rPr>
+        <w:t>So</w:t>
+      </w:r>
+      <w:proofErr w:type="gramEnd"/>
+      <w:r>
+        <w:rPr>
+          <w:rFonts w:ascii="Arial" w:hAnsi="Arial" w:cs="Arial"/>
+        </w:rPr>
+        <w:t xml:space="preserve"> </w:t>
+      </w:r>
+      <w:proofErr w:type="spellStart"/>
+      <w:r>
+        <w:rPr>
+          <w:rFonts w:ascii="Arial" w:hAnsi="Arial" w:cs="Arial"/>
+        </w:rPr>
+        <w:t>lets</w:t>
+      </w:r>
+      <w:proofErr w:type="spellEnd"/>
+      <w:r>
+        <w:rPr>
+          <w:rFonts w:ascii="Arial" w:hAnsi="Arial" w:cs="Arial"/>
+        </w:rPr>
+        <w:t xml:space="preserve"> make it a bit more </w:t>
+      </w:r>
+      <w:proofErr w:type="spellStart"/>
+      <w:r>
+        <w:rPr>
+          <w:rFonts w:ascii="Arial" w:hAnsi="Arial" w:cs="Arial"/>
+        </w:rPr>
+        <w:t>exicting</w:t>
+      </w:r>
+      <w:proofErr w:type="spellEnd"/>
+      <w:r>
+        <w:rPr>
+          <w:rFonts w:ascii="Arial" w:hAnsi="Arial" w:cs="Arial"/>
+        </w:rPr>
+        <w:t xml:space="preserve">.  </w:t>
+      </w:r>
+      <w:r>
+        <w:rPr>
+          <w:rFonts w:ascii="Arial" w:hAnsi="Arial" w:cs="Arial"/>
+        </w:rPr>
+        <w:t xml:space="preserve">We are now going to add </w:t>
+      </w:r>
+      <w:proofErr w:type="spellStart"/>
+      <w:r>
+        <w:rPr>
+          <w:rFonts w:ascii="Arial" w:hAnsi="Arial" w:cs="Arial"/>
+        </w:rPr>
+        <w:t>CapSense</w:t>
+      </w:r>
+      <w:proofErr w:type="spellEnd"/>
+      <w:r>
+        <w:rPr>
+          <w:rFonts w:ascii="Arial" w:hAnsi="Arial" w:cs="Arial"/>
+        </w:rPr>
+        <w:t xml:space="preserve"> capacitive-sensing t</w:t>
       </w:r>
       <w:r>
         <w:rPr>
@@ -135,13 +222,49 @@
         <w:rPr>
           <w:rFonts w:ascii="Arial" w:hAnsi="Arial" w:cs="Arial"/>
         </w:rPr>
-        <w:t xml:space="preserve">So, open up your remote control project and then open the schematic.  Now add the </w:t>
-      </w:r>
-      <w:r>
-        <w:rPr>
-          <w:rFonts w:ascii="Arial" w:hAnsi="Arial" w:cs="Arial"/>
-        </w:rPr>
-        <w:t>the capsense component</w:t>
+        <w:t xml:space="preserve">So, open up your </w:t>
+      </w:r>
+      <w:proofErr w:type="gramStart"/>
+      <w:r>
+        <w:rPr>
+          <w:rFonts w:ascii="Arial" w:hAnsi="Arial" w:cs="Arial"/>
+        </w:rPr>
+        <w:t>remote control</w:t>
+      </w:r>
+      <w:proofErr w:type="gramEnd"/>
+      <w:r>
+        <w:rPr>
+          <w:rFonts w:ascii="Arial" w:hAnsi="Arial" w:cs="Arial"/>
+        </w:rPr>
+        <w:t xml:space="preserve"> project and then open the schematic.  Now add the </w:t>
+      </w:r>
+      <w:proofErr w:type="spellStart"/>
+      <w:r>
+        <w:rPr>
+          <w:rFonts w:ascii="Arial" w:hAnsi="Arial" w:cs="Arial"/>
+        </w:rPr>
+        <w:t>the</w:t>
+      </w:r>
+      <w:proofErr w:type="spellEnd"/>
+      <w:r>
+        <w:rPr>
+          <w:rFonts w:ascii="Arial" w:hAnsi="Arial" w:cs="Arial"/>
+        </w:rPr>
+        <w:t xml:space="preserve"> </w:t>
+      </w:r>
+      <w:proofErr w:type="spellStart"/>
+      <w:r>
+        <w:rPr>
+          <w:rFonts w:ascii="Arial" w:hAnsi="Arial" w:cs="Arial"/>
+        </w:rPr>
+        <w:t>capsense</w:t>
+      </w:r>
+      <w:proofErr w:type="spellEnd"/>
+      <w:r>
+        <w:rPr>
+          <w:rFonts w:ascii="Arial" w:hAnsi="Arial" w:cs="Arial"/>
+        </w:rPr>
+        <w:t xml:space="preserve"> component</w:t>
       </w:r>
       <w:r>
         <w:rPr>
@@ -167,8 +290,16 @@
         <w:rPr>
           <w:rFonts w:ascii="Arial" w:hAnsi="Arial" w:cs="Arial"/>
         </w:rPr>
-        <w:t>hange the name to capsense</w:t>
-      </w:r>
+        <w:t xml:space="preserve">hange the name to </w:t>
+      </w:r>
+      <w:proofErr w:type="spellStart"/>
+      <w:r>
+        <w:rPr>
+          <w:rFonts w:ascii="Arial" w:hAnsi="Arial" w:cs="Arial"/>
+        </w:rPr>
+        <w:t>capsense</w:t>
+      </w:r>
+      <w:proofErr w:type="spellEnd"/>
       <w:r>
         <w:rPr>
           <w:rFonts w:ascii="Arial" w:hAnsi="Arial" w:cs="Arial"/>
@@ -185,7 +316,63 @@
         <w:rPr>
           <w:rFonts w:ascii="Arial" w:hAnsi="Arial" w:cs="Arial"/>
         </w:rPr>
-        <w:t>.  We will use the capsense buttons in mutual capo mode.  So change that setting.  This board has only one transmit pin for the capsense buttons.. meaning they share the transmit pin… so g</w:t>
+        <w:t xml:space="preserve">.  We will use the </w:t>
+      </w:r>
+      <w:proofErr w:type="spellStart"/>
+      <w:r>
+        <w:rPr>
+          <w:rFonts w:ascii="Arial" w:hAnsi="Arial" w:cs="Arial"/>
+        </w:rPr>
+        <w:t>capsense</w:t>
+      </w:r>
+      <w:proofErr w:type="spellEnd"/>
+      <w:r>
+        <w:rPr>
+          <w:rFonts w:ascii="Arial" w:hAnsi="Arial" w:cs="Arial"/>
+        </w:rPr>
+        <w:t xml:space="preserve"> buttons in mutual capo mode.  </w:t>
+      </w:r>
+      <w:proofErr w:type="gramStart"/>
+      <w:r>
+        <w:rPr>
+          <w:rFonts w:ascii="Arial" w:hAnsi="Arial" w:cs="Arial"/>
+        </w:rPr>
+        <w:t>So</w:t>
+      </w:r>
+      <w:proofErr w:type="gramEnd"/>
+      <w:r>
+        <w:rPr>
+          <w:rFonts w:ascii="Arial" w:hAnsi="Arial" w:cs="Arial"/>
+        </w:rPr>
+        <w:t xml:space="preserve"> change that setting.  This board has only one transmit pin for the </w:t>
+      </w:r>
+      <w:proofErr w:type="spellStart"/>
+      <w:r>
+        <w:rPr>
+          <w:rFonts w:ascii="Arial" w:hAnsi="Arial" w:cs="Arial"/>
+        </w:rPr>
+        <w:t>capsense</w:t>
+      </w:r>
+      <w:proofErr w:type="spellEnd"/>
+      <w:r>
+        <w:rPr>
+          <w:rFonts w:ascii="Arial" w:hAnsi="Arial" w:cs="Arial"/>
+        </w:rPr>
+        <w:t xml:space="preserve"> </w:t>
+      </w:r>
+      <w:proofErr w:type="gramStart"/>
+      <w:r>
+        <w:rPr>
+          <w:rFonts w:ascii="Arial" w:hAnsi="Arial" w:cs="Arial"/>
+        </w:rPr>
+        <w:t>buttons..</w:t>
+      </w:r>
+      <w:proofErr w:type="gramEnd"/>
+      <w:r>
+        <w:rPr>
+          <w:rFonts w:ascii="Arial" w:hAnsi="Arial" w:cs="Arial"/>
+        </w:rPr>
+        <w:t xml:space="preserve"> meaning they share the transmit pin… so g</w:t>
       </w:r>
       <w:r>
         <w:rPr>
@@ -219,11 +406,47 @@
           <w:rFonts w:ascii="Arial" w:hAnsi="Arial" w:cs="Arial"/>
         </w:rPr>
       </w:pPr>
-      <w:r>
-        <w:rPr>
-          <w:rFonts w:ascii="Arial" w:hAnsi="Arial" w:cs="Arial"/>
-        </w:rPr>
-        <w:t>OK.. we added a bunch of pins to our design .. .they are buried in the component… but they are there… so open up the DWR pins configuration window.</w:t>
+      <w:proofErr w:type="gramStart"/>
+      <w:r>
+        <w:rPr>
+          <w:rFonts w:ascii="Arial" w:hAnsi="Arial" w:cs="Arial"/>
+        </w:rPr>
+        <w:t>OK..</w:t>
+      </w:r>
+      <w:proofErr w:type="gramEnd"/>
+      <w:r>
+        <w:rPr>
+          <w:rFonts w:ascii="Arial" w:hAnsi="Arial" w:cs="Arial"/>
+        </w:rPr>
+        <w:t xml:space="preserve"> we added a bunch of pins to our design</w:t>
+      </w:r>
+      <w:proofErr w:type="gramStart"/>
+      <w:r>
+        <w:rPr>
+          <w:rFonts w:ascii="Arial" w:hAnsi="Arial" w:cs="Arial"/>
+        </w:rPr>
+        <w:t xml:space="preserve"> ..</w:t>
+      </w:r>
+      <w:proofErr w:type="gramEnd"/>
+      <w:r>
+        <w:rPr>
+          <w:rFonts w:ascii="Arial" w:hAnsi="Arial" w:cs="Arial"/>
+        </w:rPr>
+        <w:t xml:space="preserve"> </w:t>
+      </w:r>
+      <w:proofErr w:type="gramStart"/>
+      <w:r>
+        <w:rPr>
+          <w:rFonts w:ascii="Arial" w:hAnsi="Arial" w:cs="Arial"/>
+        </w:rPr>
+        <w:t>.they</w:t>
+      </w:r>
+      <w:proofErr w:type="gramEnd"/>
+      <w:r>
+        <w:rPr>
+          <w:rFonts w:ascii="Arial" w:hAnsi="Arial" w:cs="Arial"/>
+        </w:rPr>
+        <w:t xml:space="preserve"> are buried in the component… but they are there… so open up the DWR pins configuration window.</w:t>
       </w:r>
     </w:p>
     <w:p>
@@ -249,7 +472,35 @@
         <w:rPr>
           <w:rFonts w:ascii="Arial" w:hAnsi="Arial" w:cs="Arial"/>
         </w:rPr>
-        <w:t xml:space="preserve"> the linear slider to pin P8[3] -&gt; P8[7], The Button0 RX to P8[1] and Button 1 to P8[2] … then the Button Tx to P1[0] … then you assign the capacitors to their default location… see they are labled in green when you do the pulldown menu</w:t>
+        <w:t xml:space="preserve"> the linear slider to pin P8[3] -&gt; P8[7], The Button0 RX to P8[1] and Button 1 to P8[2] … then the Button </w:t>
+      </w:r>
+      <w:proofErr w:type="spellStart"/>
+      <w:r>
+        <w:rPr>
+          <w:rFonts w:ascii="Arial" w:hAnsi="Arial" w:cs="Arial"/>
+        </w:rPr>
+        <w:t>Tx</w:t>
+      </w:r>
+      <w:proofErr w:type="spellEnd"/>
+      <w:r>
+        <w:rPr>
+          <w:rFonts w:ascii="Arial" w:hAnsi="Arial" w:cs="Arial"/>
+        </w:rPr>
+        <w:t xml:space="preserve"> to P1[0] … then you assign the capacitors to their default location… see they are </w:t>
+      </w:r>
+      <w:proofErr w:type="spellStart"/>
+      <w:r>
+        <w:rPr>
+          <w:rFonts w:ascii="Arial" w:hAnsi="Arial" w:cs="Arial"/>
+        </w:rPr>
+        <w:t>labled</w:t>
+      </w:r>
+      <w:proofErr w:type="spellEnd"/>
+      <w:r>
+        <w:rPr>
+          <w:rFonts w:ascii="Arial" w:hAnsi="Arial" w:cs="Arial"/>
+        </w:rPr>
+        <w:t xml:space="preserve"> in green when you do the pulldown menu</w:t>
       </w:r>
     </w:p>
     <w:p>
@@ -269,7 +520,35 @@
         <w:rPr>
           <w:rFonts w:ascii="Arial" w:hAnsi="Arial" w:cs="Arial"/>
         </w:rPr>
-        <w:t>ecause I am into code reuse Ill copy the capsenseTask.h and .c from the MainController project</w:t>
+        <w:t xml:space="preserve">ecause I am into code reuse Ill copy the </w:t>
+      </w:r>
+      <w:proofErr w:type="spellStart"/>
+      <w:r>
+        <w:rPr>
+          <w:rFonts w:ascii="Arial" w:hAnsi="Arial" w:cs="Arial"/>
+        </w:rPr>
+        <w:t>capsenseTask.h</w:t>
+      </w:r>
+      <w:proofErr w:type="spellEnd"/>
+      <w:r>
+        <w:rPr>
+          <w:rFonts w:ascii="Arial" w:hAnsi="Arial" w:cs="Arial"/>
+        </w:rPr>
+        <w:t xml:space="preserve"> and .c from the </w:t>
+      </w:r>
+      <w:proofErr w:type="spellStart"/>
+      <w:r>
+        <w:rPr>
+          <w:rFonts w:ascii="Arial" w:hAnsi="Arial" w:cs="Arial"/>
+        </w:rPr>
+        <w:t>MainController</w:t>
+      </w:r>
+      <w:proofErr w:type="spellEnd"/>
+      <w:r>
+        <w:rPr>
+          <w:rFonts w:ascii="Arial" w:hAnsi="Arial" w:cs="Arial"/>
+        </w:rPr>
+        <w:t xml:space="preserve"> project</w:t>
       </w:r>
       <w:r>
         <w:rPr>
@@ -299,13 +578,69 @@
         <w:rPr>
           <w:rFonts w:ascii="Arial" w:hAnsi="Arial" w:cs="Arial"/>
         </w:rPr>
-        <w:t xml:space="preserve"> ctl-c to copy the .h file… then ctrl v it into the header files of my remote control project… all right… now do the same thing to the capsensetask.c …</w:t>
-      </w:r>
-      <w:r>
-        <w:rPr>
-          <w:rFonts w:ascii="Arial" w:hAnsi="Arial" w:cs="Arial"/>
-        </w:rPr>
-        <w:t xml:space="preserve"> except lets put in in the source files.</w:t>
+        <w:t xml:space="preserve"> </w:t>
+      </w:r>
+      <w:proofErr w:type="spellStart"/>
+      <w:r>
+        <w:rPr>
+          <w:rFonts w:ascii="Arial" w:hAnsi="Arial" w:cs="Arial"/>
+        </w:rPr>
+        <w:t>ctl</w:t>
+      </w:r>
+      <w:proofErr w:type="spellEnd"/>
+      <w:r>
+        <w:rPr>
+          <w:rFonts w:ascii="Arial" w:hAnsi="Arial" w:cs="Arial"/>
+        </w:rPr>
+        <w:t xml:space="preserve">-c to copy the .h file… then ctrl v it into the header files of my </w:t>
+      </w:r>
+      <w:proofErr w:type="gramStart"/>
+      <w:r>
+        <w:rPr>
+          <w:rFonts w:ascii="Arial" w:hAnsi="Arial" w:cs="Arial"/>
+        </w:rPr>
+        <w:t>remote control</w:t>
+      </w:r>
+      <w:proofErr w:type="gramEnd"/>
+      <w:r>
+        <w:rPr>
+          <w:rFonts w:ascii="Arial" w:hAnsi="Arial" w:cs="Arial"/>
+        </w:rPr>
+        <w:t xml:space="preserve"> project… all right… now do the same thing to the </w:t>
+      </w:r>
+      <w:proofErr w:type="spellStart"/>
+      <w:r>
+        <w:rPr>
+          <w:rFonts w:ascii="Arial" w:hAnsi="Arial" w:cs="Arial"/>
+        </w:rPr>
+        <w:t>capsensetask.c</w:t>
+      </w:r>
+      <w:proofErr w:type="spellEnd"/>
+      <w:r>
+        <w:rPr>
+          <w:rFonts w:ascii="Arial" w:hAnsi="Arial" w:cs="Arial"/>
+        </w:rPr>
+        <w:t xml:space="preserve"> …</w:t>
+      </w:r>
+      <w:r>
+        <w:rPr>
+          <w:rFonts w:ascii="Arial" w:hAnsi="Arial" w:cs="Arial"/>
+        </w:rPr>
+        <w:t xml:space="preserve"> except </w:t>
+      </w:r>
+      <w:proofErr w:type="spellStart"/>
+      <w:r>
+        <w:rPr>
+          <w:rFonts w:ascii="Arial" w:hAnsi="Arial" w:cs="Arial"/>
+        </w:rPr>
+        <w:t>lets</w:t>
+      </w:r>
+      <w:proofErr w:type="spellEnd"/>
+      <w:r>
+        <w:rPr>
+          <w:rFonts w:ascii="Arial" w:hAnsi="Arial" w:cs="Arial"/>
+        </w:rPr>
+        <w:t xml:space="preserve"> put in in the source files.</w:t>
       </w:r>
     </w:p>
     <w:p>
@@ -319,7 +654,63 @@
         <w:rPr>
           <w:rFonts w:ascii="Arial" w:hAnsi="Arial" w:cs="Arial"/>
         </w:rPr>
-        <w:t>Now that I have bleTask.h/.c , capsenseTask.h.c and uartTask.h/c lets go one by one and make sure that they are what we want.</w:t>
+        <w:t xml:space="preserve">Now that I have </w:t>
+      </w:r>
+      <w:proofErr w:type="spellStart"/>
+      <w:r>
+        <w:rPr>
+          <w:rFonts w:ascii="Arial" w:hAnsi="Arial" w:cs="Arial"/>
+        </w:rPr>
+        <w:t>bleTask.h</w:t>
+      </w:r>
+      <w:proofErr w:type="spellEnd"/>
+      <w:r>
+        <w:rPr>
+          <w:rFonts w:ascii="Arial" w:hAnsi="Arial" w:cs="Arial"/>
+        </w:rPr>
+        <w:t>/.</w:t>
+      </w:r>
+      <w:proofErr w:type="gramStart"/>
+      <w:r>
+        <w:rPr>
+          <w:rFonts w:ascii="Arial" w:hAnsi="Arial" w:cs="Arial"/>
+        </w:rPr>
+        <w:t>c ,</w:t>
+      </w:r>
+      <w:proofErr w:type="gramEnd"/>
+      <w:r>
+        <w:rPr>
+          <w:rFonts w:ascii="Arial" w:hAnsi="Arial" w:cs="Arial"/>
+        </w:rPr>
+        <w:t xml:space="preserve"> </w:t>
+      </w:r>
+      <w:proofErr w:type="spellStart"/>
+      <w:r>
+        <w:rPr>
+          <w:rFonts w:ascii="Arial" w:hAnsi="Arial" w:cs="Arial"/>
+        </w:rPr>
+        <w:t>capsenseTask.h.c</w:t>
+      </w:r>
+      <w:proofErr w:type="spellEnd"/>
+      <w:r>
+        <w:rPr>
+          <w:rFonts w:ascii="Arial" w:hAnsi="Arial" w:cs="Arial"/>
+        </w:rPr>
+        <w:t xml:space="preserve"> and </w:t>
+      </w:r>
+      <w:proofErr w:type="spellStart"/>
+      <w:r>
+        <w:rPr>
+          <w:rFonts w:ascii="Arial" w:hAnsi="Arial" w:cs="Arial"/>
+        </w:rPr>
+        <w:t>uartTask.h</w:t>
+      </w:r>
+      <w:proofErr w:type="spellEnd"/>
+      <w:r>
+        <w:rPr>
+          <w:rFonts w:ascii="Arial" w:hAnsi="Arial" w:cs="Arial"/>
+        </w:rPr>
+        <w:t>/c lets go one by one and make sure that they are what we want.</w:t>
       </w:r>
     </w:p>
     <w:p>
@@ -333,7 +724,49 @@
         <w:rPr>
           <w:rFonts w:ascii="Arial" w:hAnsi="Arial" w:cs="Arial"/>
         </w:rPr>
-        <w:t>First the uart.  I still want to be able to send commands based on the keyboard…. So I think that Ill just leave them along.</w:t>
+        <w:t xml:space="preserve">First the </w:t>
+      </w:r>
+      <w:proofErr w:type="spellStart"/>
+      <w:r>
+        <w:rPr>
+          <w:rFonts w:ascii="Arial" w:hAnsi="Arial" w:cs="Arial"/>
+        </w:rPr>
+        <w:t>uart</w:t>
+      </w:r>
+      <w:proofErr w:type="spellEnd"/>
+      <w:r>
+        <w:rPr>
+          <w:rFonts w:ascii="Arial" w:hAnsi="Arial" w:cs="Arial"/>
+        </w:rPr>
+        <w:t xml:space="preserve">.  I still want to be able to send commands based on the keyboard…. </w:t>
+      </w:r>
+      <w:proofErr w:type="gramStart"/>
+      <w:r>
+        <w:rPr>
+          <w:rFonts w:ascii="Arial" w:hAnsi="Arial" w:cs="Arial"/>
+        </w:rPr>
+        <w:t>So</w:t>
+      </w:r>
+      <w:proofErr w:type="gramEnd"/>
+      <w:r>
+        <w:rPr>
+          <w:rFonts w:ascii="Arial" w:hAnsi="Arial" w:cs="Arial"/>
+        </w:rPr>
+        <w:t xml:space="preserve"> I think that </w:t>
+      </w:r>
+      <w:proofErr w:type="spellStart"/>
+      <w:r>
+        <w:rPr>
+          <w:rFonts w:ascii="Arial" w:hAnsi="Arial" w:cs="Arial"/>
+        </w:rPr>
+        <w:t>Ill</w:t>
+      </w:r>
+      <w:proofErr w:type="spellEnd"/>
+      <w:r>
+        <w:rPr>
+          <w:rFonts w:ascii="Arial" w:hAnsi="Arial" w:cs="Arial"/>
+        </w:rPr>
+        <w:t xml:space="preserve"> just leave them along.</w:t>
       </w:r>
     </w:p>
     <w:p>
@@ -347,7 +780,49 @@
         <w:rPr>
           <w:rFonts w:ascii="Arial" w:hAnsi="Arial" w:cs="Arial"/>
         </w:rPr>
-        <w:t>Next… bleTask.h/.c … we tested this earlier and it seemed to work just fine… in our capsenseTask I am just going to call the writeMotorPosition function… OK so I don’t need to change that.</w:t>
+        <w:t xml:space="preserve">Next… </w:t>
+      </w:r>
+      <w:proofErr w:type="spellStart"/>
+      <w:r>
+        <w:rPr>
+          <w:rFonts w:ascii="Arial" w:hAnsi="Arial" w:cs="Arial"/>
+        </w:rPr>
+        <w:t>bleTask.h</w:t>
+      </w:r>
+      <w:proofErr w:type="spellEnd"/>
+      <w:r>
+        <w:rPr>
+          <w:rFonts w:ascii="Arial" w:hAnsi="Arial" w:cs="Arial"/>
+        </w:rPr>
+        <w:t xml:space="preserve">/.c … we tested this earlier and it seemed to work just fine… in our </w:t>
+      </w:r>
+      <w:proofErr w:type="spellStart"/>
+      <w:r>
+        <w:rPr>
+          <w:rFonts w:ascii="Arial" w:hAnsi="Arial" w:cs="Arial"/>
+        </w:rPr>
+        <w:t>capsenseTask</w:t>
+      </w:r>
+      <w:proofErr w:type="spellEnd"/>
+      <w:r>
+        <w:rPr>
+          <w:rFonts w:ascii="Arial" w:hAnsi="Arial" w:cs="Arial"/>
+        </w:rPr>
+        <w:t xml:space="preserve"> I am just going to call the </w:t>
+      </w:r>
+      <w:proofErr w:type="spellStart"/>
+      <w:r>
+        <w:rPr>
+          <w:rFonts w:ascii="Arial" w:hAnsi="Arial" w:cs="Arial"/>
+        </w:rPr>
+        <w:t>writeMotorPosition</w:t>
+      </w:r>
+      <w:proofErr w:type="spellEnd"/>
+      <w:r>
+        <w:rPr>
+          <w:rFonts w:ascii="Arial" w:hAnsi="Arial" w:cs="Arial"/>
+        </w:rPr>
+        <w:t xml:space="preserve"> function… OK so I don’t need to change that.</w:t>
       </w:r>
     </w:p>
     <w:p>
@@ -361,7 +836,119 @@
         <w:rPr>
           <w:rFonts w:ascii="Arial" w:hAnsi="Arial" w:cs="Arial"/>
         </w:rPr>
-        <w:t>Now the capsense task files… hmm… they are going to be very similar to the main controller… First capseneTask.h… lets see here that will be exactlhy the same.  The only thing that it needs is a function prototype of the capsensetask so that the main function can startup the capsense task.</w:t>
+        <w:t xml:space="preserve">Now the </w:t>
+      </w:r>
+      <w:proofErr w:type="spellStart"/>
+      <w:r>
+        <w:rPr>
+          <w:rFonts w:ascii="Arial" w:hAnsi="Arial" w:cs="Arial"/>
+        </w:rPr>
+        <w:t>capsense</w:t>
+      </w:r>
+      <w:proofErr w:type="spellEnd"/>
+      <w:r>
+        <w:rPr>
+          <w:rFonts w:ascii="Arial" w:hAnsi="Arial" w:cs="Arial"/>
+        </w:rPr>
+        <w:t xml:space="preserve"> task files… hmm… they are going to be very </w:t>
+      </w:r>
+      <w:proofErr w:type="gramStart"/>
+      <w:r>
+        <w:rPr>
+          <w:rFonts w:ascii="Arial" w:hAnsi="Arial" w:cs="Arial"/>
+        </w:rPr>
+        <w:t>similar to</w:t>
+      </w:r>
+      <w:proofErr w:type="gramEnd"/>
+      <w:r>
+        <w:rPr>
+          <w:rFonts w:ascii="Arial" w:hAnsi="Arial" w:cs="Arial"/>
+        </w:rPr>
+        <w:t xml:space="preserve"> the main controller… First </w:t>
+      </w:r>
+      <w:proofErr w:type="spellStart"/>
+      <w:r>
+        <w:rPr>
+          <w:rFonts w:ascii="Arial" w:hAnsi="Arial" w:cs="Arial"/>
+        </w:rPr>
+        <w:t>capseneTask.h</w:t>
+      </w:r>
+      <w:proofErr w:type="spellEnd"/>
+      <w:r>
+        <w:rPr>
+          <w:rFonts w:ascii="Arial" w:hAnsi="Arial" w:cs="Arial"/>
+        </w:rPr>
+        <w:t xml:space="preserve">… </w:t>
+      </w:r>
+      <w:proofErr w:type="spellStart"/>
+      <w:r>
+        <w:rPr>
+          <w:rFonts w:ascii="Arial" w:hAnsi="Arial" w:cs="Arial"/>
+        </w:rPr>
+        <w:t>lets</w:t>
+      </w:r>
+      <w:proofErr w:type="spellEnd"/>
+      <w:r>
+        <w:rPr>
+          <w:rFonts w:ascii="Arial" w:hAnsi="Arial" w:cs="Arial"/>
+        </w:rPr>
+        <w:t xml:space="preserve"> see here that will be </w:t>
+      </w:r>
+      <w:proofErr w:type="spellStart"/>
+      <w:r>
+        <w:rPr>
+          <w:rFonts w:ascii="Arial" w:hAnsi="Arial" w:cs="Arial"/>
+        </w:rPr>
+        <w:t>exactlhy</w:t>
+      </w:r>
+      <w:proofErr w:type="spellEnd"/>
+      <w:r>
+        <w:rPr>
+          <w:rFonts w:ascii="Arial" w:hAnsi="Arial" w:cs="Arial"/>
+        </w:rPr>
+        <w:t xml:space="preserve"> the same.  The only thing that it needs is a function prototype of the </w:t>
+      </w:r>
+      <w:proofErr w:type="spellStart"/>
+      <w:r>
+        <w:rPr>
+          <w:rFonts w:ascii="Arial" w:hAnsi="Arial" w:cs="Arial"/>
+        </w:rPr>
+        <w:t>capsensetask</w:t>
+      </w:r>
+      <w:proofErr w:type="spellEnd"/>
+      <w:r>
+        <w:rPr>
+          <w:rFonts w:ascii="Arial" w:hAnsi="Arial" w:cs="Arial"/>
+        </w:rPr>
+        <w:t xml:space="preserve"> so that the main function can </w:t>
+      </w:r>
+      <w:proofErr w:type="spellStart"/>
+      <w:r>
+        <w:rPr>
+          <w:rFonts w:ascii="Arial" w:hAnsi="Arial" w:cs="Arial"/>
+        </w:rPr>
+        <w:t>startup</w:t>
+      </w:r>
+      <w:proofErr w:type="spellEnd"/>
+      <w:r>
+        <w:rPr>
+          <w:rFonts w:ascii="Arial" w:hAnsi="Arial" w:cs="Arial"/>
+        </w:rPr>
+        <w:t xml:space="preserve"> the </w:t>
+      </w:r>
+      <w:proofErr w:type="spellStart"/>
+      <w:r>
+        <w:rPr>
+          <w:rFonts w:ascii="Arial" w:hAnsi="Arial" w:cs="Arial"/>
+        </w:rPr>
+        <w:t>capsense</w:t>
+      </w:r>
+      <w:proofErr w:type="spellEnd"/>
+      <w:r>
+        <w:rPr>
+          <w:rFonts w:ascii="Arial" w:hAnsi="Arial" w:cs="Arial"/>
+        </w:rPr>
+        <w:t xml:space="preserve"> task.</w:t>
       </w:r>
     </w:p>
     <w:p>
@@ -376,13 +963,63 @@
           <w:rFonts w:ascii="Arial" w:hAnsi="Arial" w:cs="Arial"/>
         </w:rPr>
         <w:lastRenderedPageBreak/>
-        <w:t xml:space="preserve">Now… the capsenseTask.c </w:t>
-      </w:r>
-      <w:r>
-        <w:rPr>
-          <w:rFonts w:ascii="Arial" w:hAnsi="Arial" w:cs="Arial"/>
-        </w:rPr>
-        <w:t>.. start with the includes… this task needs to know about the project, freertos, tasks, and the bletask… so let me do those includes.</w:t>
+        <w:t xml:space="preserve">Now… the </w:t>
+      </w:r>
+      <w:proofErr w:type="spellStart"/>
+      <w:r>
+        <w:rPr>
+          <w:rFonts w:ascii="Arial" w:hAnsi="Arial" w:cs="Arial"/>
+        </w:rPr>
+        <w:t>capsenseTask.c</w:t>
+      </w:r>
+      <w:proofErr w:type="spellEnd"/>
+      <w:proofErr w:type="gramStart"/>
+      <w:r>
+        <w:rPr>
+          <w:rFonts w:ascii="Arial" w:hAnsi="Arial" w:cs="Arial"/>
+        </w:rPr>
+        <w:t xml:space="preserve"> </w:t>
+      </w:r>
+      <w:r>
+        <w:rPr>
+          <w:rFonts w:ascii="Arial" w:hAnsi="Arial" w:cs="Arial"/>
+        </w:rPr>
+        <w:t>..</w:t>
+      </w:r>
+      <w:proofErr w:type="gramEnd"/>
+      <w:r>
+        <w:rPr>
+          <w:rFonts w:ascii="Arial" w:hAnsi="Arial" w:cs="Arial"/>
+        </w:rPr>
+        <w:t xml:space="preserve"> start with the includes… this task needs to know about the project, </w:t>
+      </w:r>
+      <w:proofErr w:type="spellStart"/>
+      <w:r>
+        <w:rPr>
+          <w:rFonts w:ascii="Arial" w:hAnsi="Arial" w:cs="Arial"/>
+        </w:rPr>
+        <w:t>freertos</w:t>
+      </w:r>
+      <w:proofErr w:type="spellEnd"/>
+      <w:r>
+        <w:rPr>
+          <w:rFonts w:ascii="Arial" w:hAnsi="Arial" w:cs="Arial"/>
+        </w:rPr>
+        <w:t xml:space="preserve">, tasks, and the </w:t>
+      </w:r>
+      <w:proofErr w:type="spellStart"/>
+      <w:r>
+        <w:rPr>
+          <w:rFonts w:ascii="Arial" w:hAnsi="Arial" w:cs="Arial"/>
+        </w:rPr>
+        <w:t>bletask</w:t>
+      </w:r>
+      <w:proofErr w:type="spellEnd"/>
+      <w:r>
+        <w:rPr>
+          <w:rFonts w:ascii="Arial" w:hAnsi="Arial" w:cs="Arial"/>
+        </w:rPr>
+        <w:t>… so let me do those includes.</w:t>
       </w:r>
     </w:p>
     <w:p>
@@ -392,11 +1029,89 @@
           <w:rFonts w:ascii="Arial" w:hAnsi="Arial" w:cs="Arial"/>
         </w:rPr>
       </w:pPr>
-      <w:r>
-        <w:rPr>
-          <w:rFonts w:ascii="Arial" w:hAnsi="Arial" w:cs="Arial"/>
-        </w:rPr>
-        <w:t>Im going to use the writeMotorPosition function that I wrote in the last video… so I can delete all of this stuff about pwm messages… now look at how awesome this is… all I need to do is when I there is a touch on the capsense slider… I just take that number and call the writeMototPosition… that is it.</w:t>
+      <w:proofErr w:type="spellStart"/>
+      <w:r>
+        <w:rPr>
+          <w:rFonts w:ascii="Arial" w:hAnsi="Arial" w:cs="Arial"/>
+        </w:rPr>
+        <w:t>Im</w:t>
+      </w:r>
+      <w:proofErr w:type="spellEnd"/>
+      <w:r>
+        <w:rPr>
+          <w:rFonts w:ascii="Arial" w:hAnsi="Arial" w:cs="Arial"/>
+        </w:rPr>
+        <w:t xml:space="preserve"> going to use the </w:t>
+      </w:r>
+      <w:proofErr w:type="spellStart"/>
+      <w:r>
+        <w:rPr>
+          <w:rFonts w:ascii="Arial" w:hAnsi="Arial" w:cs="Arial"/>
+        </w:rPr>
+        <w:t>writeMotorPosition</w:t>
+      </w:r>
+      <w:proofErr w:type="spellEnd"/>
+      <w:r>
+        <w:rPr>
+          <w:rFonts w:ascii="Arial" w:hAnsi="Arial" w:cs="Arial"/>
+        </w:rPr>
+        <w:t xml:space="preserve"> function that I wrote in the last video… so I can delete </w:t>
+      </w:r>
+      <w:proofErr w:type="gramStart"/>
+      <w:r>
+        <w:rPr>
+          <w:rFonts w:ascii="Arial" w:hAnsi="Arial" w:cs="Arial"/>
+        </w:rPr>
+        <w:t>all of</w:t>
+      </w:r>
+      <w:proofErr w:type="gramEnd"/>
+      <w:r>
+        <w:rPr>
+          <w:rFonts w:ascii="Arial" w:hAnsi="Arial" w:cs="Arial"/>
+        </w:rPr>
+        <w:t xml:space="preserve"> this stuff about </w:t>
+      </w:r>
+      <w:proofErr w:type="spellStart"/>
+      <w:r>
+        <w:rPr>
+          <w:rFonts w:ascii="Arial" w:hAnsi="Arial" w:cs="Arial"/>
+        </w:rPr>
+        <w:t>pwm</w:t>
+      </w:r>
+      <w:proofErr w:type="spellEnd"/>
+      <w:r>
+        <w:rPr>
+          <w:rFonts w:ascii="Arial" w:hAnsi="Arial" w:cs="Arial"/>
+        </w:rPr>
+        <w:t xml:space="preserve"> messages… now look at how awesome this is… all I need to do is when I there is a touch on the </w:t>
+      </w:r>
+      <w:proofErr w:type="spellStart"/>
+      <w:r>
+        <w:rPr>
+          <w:rFonts w:ascii="Arial" w:hAnsi="Arial" w:cs="Arial"/>
+        </w:rPr>
+        <w:t>capsense</w:t>
+      </w:r>
+      <w:proofErr w:type="spellEnd"/>
+      <w:r>
+        <w:rPr>
+          <w:rFonts w:ascii="Arial" w:hAnsi="Arial" w:cs="Arial"/>
+        </w:rPr>
+        <w:t xml:space="preserve"> slider… I just take that number and call the </w:t>
+      </w:r>
+      <w:proofErr w:type="spellStart"/>
+      <w:r>
+        <w:rPr>
+          <w:rFonts w:ascii="Arial" w:hAnsi="Arial" w:cs="Arial"/>
+        </w:rPr>
+        <w:t>writeMototPosition</w:t>
+      </w:r>
+      <w:proofErr w:type="spellEnd"/>
+      <w:r>
+        <w:rPr>
+          <w:rFonts w:ascii="Arial" w:hAnsi="Arial" w:cs="Arial"/>
+        </w:rPr>
+        <w:t>… that is it.</w:t>
       </w:r>
     </w:p>
     <w:p>
@@ -410,7 +1125,63 @@
         <w:rPr>
           <w:rFonts w:ascii="Arial" w:hAnsi="Arial" w:cs="Arial"/>
         </w:rPr>
-        <w:t xml:space="preserve">The last thing that has to happen is that I need to startup the capsensene task in the main… so edit main_cm4.c … add the capsenseTask.h include… then call the task startup function…. Sweet.  </w:t>
+        <w:t xml:space="preserve">The last thing that </w:t>
+      </w:r>
+      <w:proofErr w:type="gramStart"/>
+      <w:r>
+        <w:rPr>
+          <w:rFonts w:ascii="Arial" w:hAnsi="Arial" w:cs="Arial"/>
+        </w:rPr>
+        <w:t>has to</w:t>
+      </w:r>
+      <w:proofErr w:type="gramEnd"/>
+      <w:r>
+        <w:rPr>
+          <w:rFonts w:ascii="Arial" w:hAnsi="Arial" w:cs="Arial"/>
+        </w:rPr>
+        <w:t xml:space="preserve"> happen is that I need to </w:t>
+      </w:r>
+      <w:proofErr w:type="spellStart"/>
+      <w:r>
+        <w:rPr>
+          <w:rFonts w:ascii="Arial" w:hAnsi="Arial" w:cs="Arial"/>
+        </w:rPr>
+        <w:t>startup</w:t>
+      </w:r>
+      <w:proofErr w:type="spellEnd"/>
+      <w:r>
+        <w:rPr>
+          <w:rFonts w:ascii="Arial" w:hAnsi="Arial" w:cs="Arial"/>
+        </w:rPr>
+        <w:t xml:space="preserve"> the </w:t>
+      </w:r>
+      <w:proofErr w:type="spellStart"/>
+      <w:r>
+        <w:rPr>
+          <w:rFonts w:ascii="Arial" w:hAnsi="Arial" w:cs="Arial"/>
+        </w:rPr>
+        <w:t>capsensene</w:t>
+      </w:r>
+      <w:proofErr w:type="spellEnd"/>
+      <w:r>
+        <w:rPr>
+          <w:rFonts w:ascii="Arial" w:hAnsi="Arial" w:cs="Arial"/>
+        </w:rPr>
+        <w:t xml:space="preserve"> task in the main… so edit main_cm4.c … add the </w:t>
+      </w:r>
+      <w:proofErr w:type="spellStart"/>
+      <w:r>
+        <w:rPr>
+          <w:rFonts w:ascii="Arial" w:hAnsi="Arial" w:cs="Arial"/>
+        </w:rPr>
+        <w:t>capsenseTask.h</w:t>
+      </w:r>
+      <w:proofErr w:type="spellEnd"/>
+      <w:r>
+        <w:rPr>
+          <w:rFonts w:ascii="Arial" w:hAnsi="Arial" w:cs="Arial"/>
+        </w:rPr>
+        <w:t xml:space="preserve"> include… then call the task startup function…. Sweet.  </w:t>
       </w:r>
     </w:p>
     <w:p>
@@ -438,7 +1209,21 @@
         <w:rPr>
           <w:rFonts w:ascii="Arial" w:hAnsi="Arial" w:cs="Arial"/>
         </w:rPr>
-        <w:t>As soon as the programming is done look at how fast it connects… see the red lights… OK.. now I run my finger on the slider… back and forth and back and forth… now press button two and see if we can run the other axis… sure enough… this works as well.</w:t>
+        <w:t xml:space="preserve">As soon as the programming is done look at how fast it connects… see the red lights… </w:t>
+      </w:r>
+      <w:proofErr w:type="gramStart"/>
+      <w:r>
+        <w:rPr>
+          <w:rFonts w:ascii="Arial" w:hAnsi="Arial" w:cs="Arial"/>
+        </w:rPr>
+        <w:t>OK..</w:t>
+      </w:r>
+      <w:proofErr w:type="gramEnd"/>
+      <w:r>
+        <w:rPr>
+          <w:rFonts w:ascii="Arial" w:hAnsi="Arial" w:cs="Arial"/>
+        </w:rPr>
+        <w:t xml:space="preserve"> now I run my finger on the slider… back and forth and back and forth… now press button two and see if we can run the other axis… sure enough… this works as well.</w:t>
       </w:r>
     </w:p>
     <w:p>
@@ -484,7 +1269,21 @@
         <w:rPr>
           <w:rFonts w:ascii="Arial" w:hAnsi="Arial" w:cs="Arial"/>
         </w:rPr>
-        <w:t xml:space="preserve">with CapSense </w:t>
+        <w:t xml:space="preserve">with </w:t>
+      </w:r>
+      <w:proofErr w:type="spellStart"/>
+      <w:r>
+        <w:rPr>
+          <w:rFonts w:ascii="Arial" w:hAnsi="Arial" w:cs="Arial"/>
+        </w:rPr>
+        <w:t>CapSense</w:t>
+      </w:r>
+      <w:proofErr w:type="spellEnd"/>
+      <w:r>
+        <w:rPr>
+          <w:rFonts w:ascii="Arial" w:hAnsi="Arial" w:cs="Arial"/>
+        </w:rPr>
+        <w:t xml:space="preserve"> </w:t>
       </w:r>
       <w:r>
         <w:rPr>
@@ -545,7 +1344,35 @@
         <w:rPr>
           <w:rFonts w:ascii="Arial" w:hAnsi="Arial" w:cs="Arial"/>
         </w:rPr>
-        <w:t>You can post your comments and questions in our PSoC 6 community or as always you are welcome to email me at alan_hawse@cypress.com or tweet me at @askioexpert with your comments, suggestions, criticisms and questions.</w:t>
+        <w:t xml:space="preserve">You can post your comments and questions in our </w:t>
+      </w:r>
+      <w:proofErr w:type="spellStart"/>
+      <w:r>
+        <w:rPr>
+          <w:rFonts w:ascii="Arial" w:hAnsi="Arial" w:cs="Arial"/>
+        </w:rPr>
+        <w:t>PSoC</w:t>
+      </w:r>
+      <w:proofErr w:type="spellEnd"/>
+      <w:r>
+        <w:rPr>
+          <w:rFonts w:ascii="Arial" w:hAnsi="Arial" w:cs="Arial"/>
+        </w:rPr>
+        <w:t xml:space="preserve"> 6 community or as always you are welcome to email me at alan_hawse@cypress.com or tweet me at @</w:t>
+      </w:r>
+      <w:proofErr w:type="spellStart"/>
+      <w:r>
+        <w:rPr>
+          <w:rFonts w:ascii="Arial" w:hAnsi="Arial" w:cs="Arial"/>
+        </w:rPr>
+        <w:t>askioexpert</w:t>
+      </w:r>
+      <w:proofErr w:type="spellEnd"/>
+      <w:r>
+        <w:rPr>
+          <w:rFonts w:ascii="Arial" w:hAnsi="Arial" w:cs="Arial"/>
+        </w:rPr>
+        <w:t xml:space="preserve"> with your comments, suggestions, criticisms and questions.</w:t>
       </w:r>
     </w:p>
     <w:sectPr>

</xml_diff>